<commit_message>
working on sankey diagram
</commit_message>
<xml_diff>
--- a/Slide 1.docx
+++ b/Slide 1.docx
@@ -1,6 +1,6 @@
 
 <file path=word/document.xml><?xml version="1.0" encoding="utf-8"?>
-<w:document xmlns:wpc="http://schemas.microsoft.com/office/word/2010/wordprocessingCanvas" xmlns:cx="http://schemas.microsoft.com/office/drawing/2014/chartex" xmlns:cx1="http://schemas.microsoft.com/office/drawing/2015/9/8/chartex" xmlns:cx2="http://schemas.microsoft.com/office/drawing/2015/10/21/chartex" xmlns:cx3="http://schemas.microsoft.com/office/drawing/2016/5/9/chartex" xmlns:cx4="http://schemas.microsoft.com/office/drawing/2016/5/10/chartex" xmlns:cx5="http://schemas.microsoft.com/office/drawing/2016/5/11/chartex" xmlns:cx6="http://schemas.microsoft.com/office/drawing/2016/5/12/chartex" xmlns:cx7="http://schemas.microsoft.com/office/drawing/2016/5/13/chartex" xmlns:cx8="http://schemas.microsoft.com/office/drawing/2016/5/14/chartex" xmlns:mc="http://schemas.openxmlformats.org/markup-compatibility/2006" xmlns:aink="http://schemas.microsoft.com/office/drawing/2016/ink" xmlns:am3d="http://schemas.microsoft.com/office/drawing/2017/model3d" xmlns:o="urn:schemas-microsoft-com:office:office" xmlns:oel="http://schemas.microsoft.com/office/2019/extlst" xmlns:r="http://schemas.openxmlformats.org/officeDocument/2006/relationships" xmlns:m="http://schemas.openxmlformats.org/officeDocument/2006/math" xmlns:v="urn:schemas-microsoft-com:vml" xmlns:wp14="http://schemas.microsoft.com/office/word/2010/wordprocessingDrawing" xmlns:wp="http://schemas.openxmlformats.org/drawingml/2006/wordprocessingDrawing" xmlns:w10="urn:schemas-microsoft-com:office:word" xmlns:w="http://schemas.openxmlformats.org/wordprocessingml/2006/main" xmlns:w14="http://schemas.microsoft.com/office/word/2010/wordml" xmlns:w15="http://schemas.microsoft.com/office/word/2012/wordml" xmlns:w16cex="http://schemas.microsoft.com/office/word/2018/wordml/cex" xmlns:w16cid="http://schemas.microsoft.com/office/word/2016/wordml/cid" xmlns:w16="http://schemas.microsoft.com/office/word/2018/wordml" xmlns:w16du="http://schemas.microsoft.com/office/word/2023/wordml/word16du" xmlns:w16sdtdh="http://schemas.microsoft.com/office/word/2020/wordml/sdtdatahash" xmlns:w16sdtfl="http://schemas.microsoft.com/office/word/2024/wordml/sdtformatlock" xmlns:w16se="http://schemas.microsoft.com/office/word/2015/wordml/symex" xmlns:wpg="http://schemas.microsoft.com/office/word/2010/wordprocessingGroup" xmlns:wpi="http://schemas.microsoft.com/office/word/2010/wordprocessingInk" xmlns:wne="http://schemas.microsoft.com/office/word/2006/wordml" xmlns:wps="http://schemas.microsoft.com/office/word/2010/wordprocessingShape" mc:Ignorable="w14 w15 w16se w16cid w16 w16cex w16sdtdh w16sdtfl w16du wp14">
+<w:document xmlns:wpc="http://schemas.microsoft.com/office/word/2010/wordprocessingCanvas" xmlns:cx="http://schemas.microsoft.com/office/drawing/2014/chartex" xmlns:cx1="http://schemas.microsoft.com/office/drawing/2015/9/8/chartex" xmlns:cx2="http://schemas.microsoft.com/office/drawing/2015/10/21/chartex" xmlns:cx3="http://schemas.microsoft.com/office/drawing/2016/5/9/chartex" xmlns:cx4="http://schemas.microsoft.com/office/drawing/2016/5/10/chartex" xmlns:cx5="http://schemas.microsoft.com/office/drawing/2016/5/11/chartex" xmlns:cx6="http://schemas.microsoft.com/office/drawing/2016/5/12/chartex" xmlns:cx7="http://schemas.microsoft.com/office/drawing/2016/5/13/chartex" xmlns:cx8="http://schemas.microsoft.com/office/drawing/2016/5/14/chartex" xmlns:mc="http://schemas.openxmlformats.org/markup-compatibility/2006" xmlns:aink="http://schemas.microsoft.com/office/drawing/2016/ink" xmlns:am3d="http://schemas.microsoft.com/office/drawing/2017/model3d" xmlns:o="urn:schemas-microsoft-com:office:office" xmlns:r="http://schemas.openxmlformats.org/officeDocument/2006/relationships" xmlns:m="http://schemas.openxmlformats.org/officeDocument/2006/math" xmlns:v="urn:schemas-microsoft-com:vml" xmlns:wp14="http://schemas.microsoft.com/office/word/2010/wordprocessingDrawing" xmlns:wp="http://schemas.openxmlformats.org/drawingml/2006/wordprocessingDrawing" xmlns:w10="urn:schemas-microsoft-com:office:word" xmlns:w="http://schemas.openxmlformats.org/wordprocessingml/2006/main" xmlns:w14="http://schemas.microsoft.com/office/word/2010/wordml" xmlns:w15="http://schemas.microsoft.com/office/word/2012/wordml" xmlns:w16cid="http://schemas.microsoft.com/office/word/2016/wordml/cid" xmlns:w16se="http://schemas.microsoft.com/office/word/2015/wordml/symex" xmlns:wpg="http://schemas.microsoft.com/office/word/2010/wordprocessingGroup" xmlns:wpi="http://schemas.microsoft.com/office/word/2010/wordprocessingInk" xmlns:wne="http://schemas.microsoft.com/office/word/2006/wordml" xmlns:wps="http://schemas.microsoft.com/office/word/2010/wordprocessingShape" mc:Ignorable="w14 w15 w16se w16cid wp14">
   <w:body>
     <w:p>
       <w:r>
@@ -334,13 +334,8 @@
           <w:numId w:val="4"/>
         </w:numPr>
       </w:pPr>
-      <w:proofErr w:type="gramStart"/>
-      <w:r>
-        <w:t>Performs</w:t>
-      </w:r>
-      <w:proofErr w:type="gramEnd"/>
-      <w:r>
-        <w:t xml:space="preserve"> further data analysis if needed.</w:t>
+      <w:r>
+        <w:t>Performs further data analysis if needed.</w:t>
       </w:r>
     </w:p>
     <w:p>
@@ -372,15 +367,7 @@
       </w:pPr>
       <w:r>
         <w:lastRenderedPageBreak/>
-        <w:t xml:space="preserve">Allows test </w:t>
-      </w:r>
-      <w:proofErr w:type="gramStart"/>
-      <w:r>
-        <w:t>engineer</w:t>
-      </w:r>
-      <w:proofErr w:type="gramEnd"/>
-      <w:r>
-        <w:t xml:space="preserve"> to perform data validation and data analysis and correct any errors easily.</w:t>
+        <w:t>Allows test engineer to perform data validation and data analysis and correct any errors easily.</w:t>
       </w:r>
     </w:p>
     <w:p>
@@ -391,15 +378,7 @@
         </w:numPr>
       </w:pPr>
       <w:r>
-        <w:t xml:space="preserve">Median </w:t>
-      </w:r>
-      <w:proofErr w:type="gramStart"/>
-      <w:r>
-        <w:t>cell is</w:t>
-      </w:r>
-      <w:proofErr w:type="gramEnd"/>
-      <w:r>
-        <w:t xml:space="preserve"> chosen by median capacity at principal voltage cutoff.</w:t>
+        <w:t>Median cell is chosen by median capacity at principal voltage cutoff.</w:t>
       </w:r>
     </w:p>
     <w:p>
@@ -409,13 +388,8 @@
           <w:numId w:val="5"/>
         </w:numPr>
       </w:pPr>
-      <w:proofErr w:type="gramStart"/>
-      <w:r>
-        <w:t>Subtest</w:t>
-      </w:r>
-      <w:proofErr w:type="gramEnd"/>
-      <w:r>
-        <w:t xml:space="preserve"> excel file is used as data storage and python as the engine to process the data.</w:t>
+      <w:r>
+        <w:t>Subtest excel file is used as data storage and python as the engine to process the data.</w:t>
       </w:r>
     </w:p>
     <w:p>
@@ -468,15 +442,7 @@
         </w:numPr>
       </w:pPr>
       <w:r>
-        <w:t xml:space="preserve">Complete </w:t>
-      </w:r>
-      <w:proofErr w:type="gramStart"/>
-      <w:r>
-        <w:t>test is</w:t>
-      </w:r>
-      <w:proofErr w:type="gramEnd"/>
-      <w:r>
-        <w:t xml:space="preserve"> reviewed and prepared to generate the final consolidated report.</w:t>
+        <w:t>Complete test is reviewed and prepared to generate the final consolidated report.</w:t>
       </w:r>
     </w:p>
     <w:p>
@@ -712,12 +678,12 @@
           <w:b/>
           <w:bCs/>
         </w:rPr>
+        <w:t>Slide 13: DCIR Table</w:t>
+      </w:r>
+    </w:p>
+    <w:p>
+      <w:r>
         <w:lastRenderedPageBreak/>
-        <w:t>Slide 13: DCIR Table</w:t>
-      </w:r>
-    </w:p>
-    <w:p>
-      <w:r>
         <w:t>[Insert a screenshot of the DCIR table]</w:t>
       </w:r>
     </w:p>
@@ -732,35 +698,38 @@
     </w:p>
     <w:p>
       <w:pPr>
-        <w:numPr>
-          <w:ilvl w:val="0"/>
-          <w:numId w:val="9"/>
-        </w:numPr>
-      </w:pPr>
-      <w:r>
-        <w:t>Most of the process is now automated using python.</w:t>
-      </w:r>
-    </w:p>
-    <w:p>
-      <w:pPr>
-        <w:numPr>
-          <w:ilvl w:val="0"/>
-          <w:numId w:val="9"/>
-        </w:numPr>
-      </w:pPr>
-      <w:r>
-        <w:t>Still involves test engineers to ensure data is correct and to further data analysis.</w:t>
-      </w:r>
-    </w:p>
-    <w:p>
-      <w:pPr>
-        <w:numPr>
-          <w:ilvl w:val="0"/>
-          <w:numId w:val="9"/>
-        </w:numPr>
-      </w:pPr>
-      <w:r>
-        <w:t>The process for building a consolidated report is the same as building a presentation and a html primary handbook entry.</w:t>
+        <w:pStyle w:val="ListParagraph"/>
+        <w:numPr>
+          <w:ilvl w:val="0"/>
+          <w:numId w:val="12"/>
+        </w:numPr>
+      </w:pPr>
+      <w:r>
+        <w:t>The majority of the process is now automated using Python.</w:t>
+      </w:r>
+    </w:p>
+    <w:p>
+      <w:pPr>
+        <w:pStyle w:val="ListParagraph"/>
+        <w:numPr>
+          <w:ilvl w:val="0"/>
+          <w:numId w:val="12"/>
+        </w:numPr>
+      </w:pPr>
+      <w:r>
+        <w:t>Test engineers are still involved to ensure data accuracy and to conduct further data analysis.</w:t>
+      </w:r>
+    </w:p>
+    <w:p>
+      <w:pPr>
+        <w:pStyle w:val="ListParagraph"/>
+        <w:numPr>
+          <w:ilvl w:val="0"/>
+          <w:numId w:val="12"/>
+        </w:numPr>
+      </w:pPr>
+      <w:r>
+        <w:t>The process for creating a consolidated report is identical to building a presentation and an HTML primary handbook entry.</w:t>
       </w:r>
     </w:p>
     <w:p>
@@ -813,6 +782,8 @@
         </w:rPr>
         <w:t>Slide 16: Conclusion</w:t>
       </w:r>
+      <w:bookmarkStart w:id="0" w:name="_GoBack"/>
+      <w:bookmarkEnd w:id="0"/>
     </w:p>
     <w:p>
       <w:pPr>
@@ -892,8 +863,121 @@
 </file>
 
 <file path=word/numbering.xml><?xml version="1.0" encoding="utf-8"?>
-<w:numbering xmlns:wpc="http://schemas.microsoft.com/office/word/2010/wordprocessingCanvas" xmlns:cx="http://schemas.microsoft.com/office/drawing/2014/chartex" xmlns:cx1="http://schemas.microsoft.com/office/drawing/2015/9/8/chartex" xmlns:cx2="http://schemas.microsoft.com/office/drawing/2015/10/21/chartex" xmlns:cx3="http://schemas.microsoft.com/office/drawing/2016/5/9/chartex" xmlns:cx4="http://schemas.microsoft.com/office/drawing/2016/5/10/chartex" xmlns:cx5="http://schemas.microsoft.com/office/drawing/2016/5/11/chartex" xmlns:cx6="http://schemas.microsoft.com/office/drawing/2016/5/12/chartex" xmlns:cx7="http://schemas.microsoft.com/office/drawing/2016/5/13/chartex" xmlns:cx8="http://schemas.microsoft.com/office/drawing/2016/5/14/chartex" xmlns:mc="http://schemas.openxmlformats.org/markup-compatibility/2006" xmlns:aink="http://schemas.microsoft.com/office/drawing/2016/ink" xmlns:am3d="http://schemas.microsoft.com/office/drawing/2017/model3d" xmlns:o="urn:schemas-microsoft-com:office:office" xmlns:oel="http://schemas.microsoft.com/office/2019/extlst" xmlns:r="http://schemas.openxmlformats.org/officeDocument/2006/relationships" xmlns:m="http://schemas.openxmlformats.org/officeDocument/2006/math" xmlns:v="urn:schemas-microsoft-com:vml" xmlns:wp14="http://schemas.microsoft.com/office/word/2010/wordprocessingDrawing" xmlns:wp="http://schemas.openxmlformats.org/drawingml/2006/wordprocessingDrawing" xmlns:w10="urn:schemas-microsoft-com:office:word" xmlns:w="http://schemas.openxmlformats.org/wordprocessingml/2006/main" xmlns:w14="http://schemas.microsoft.com/office/word/2010/wordml" xmlns:w15="http://schemas.microsoft.com/office/word/2012/wordml" xmlns:w16cex="http://schemas.microsoft.com/office/word/2018/wordml/cex" xmlns:w16cid="http://schemas.microsoft.com/office/word/2016/wordml/cid" xmlns:w16="http://schemas.microsoft.com/office/word/2018/wordml" xmlns:w16du="http://schemas.microsoft.com/office/word/2023/wordml/word16du" xmlns:w16sdtdh="http://schemas.microsoft.com/office/word/2020/wordml/sdtdatahash" xmlns:w16sdtfl="http://schemas.microsoft.com/office/word/2024/wordml/sdtformatlock" xmlns:w16se="http://schemas.microsoft.com/office/word/2015/wordml/symex" xmlns:wpg="http://schemas.microsoft.com/office/word/2010/wordprocessingGroup" xmlns:wpi="http://schemas.microsoft.com/office/word/2010/wordprocessingInk" xmlns:wne="http://schemas.microsoft.com/office/word/2006/wordml" xmlns:wps="http://schemas.microsoft.com/office/word/2010/wordprocessingShape" mc:Ignorable="w14 w15 w16se w16cid w16 w16cex w16sdtdh w16sdtfl w16du wp14">
+<w:numbering xmlns:wpc="http://schemas.microsoft.com/office/word/2010/wordprocessingCanvas" xmlns:cx="http://schemas.microsoft.com/office/drawing/2014/chartex" xmlns:cx1="http://schemas.microsoft.com/office/drawing/2015/9/8/chartex" xmlns:cx2="http://schemas.microsoft.com/office/drawing/2015/10/21/chartex" xmlns:cx3="http://schemas.microsoft.com/office/drawing/2016/5/9/chartex" xmlns:cx4="http://schemas.microsoft.com/office/drawing/2016/5/10/chartex" xmlns:cx5="http://schemas.microsoft.com/office/drawing/2016/5/11/chartex" xmlns:cx6="http://schemas.microsoft.com/office/drawing/2016/5/12/chartex" xmlns:cx7="http://schemas.microsoft.com/office/drawing/2016/5/13/chartex" xmlns:cx8="http://schemas.microsoft.com/office/drawing/2016/5/14/chartex" xmlns:mc="http://schemas.openxmlformats.org/markup-compatibility/2006" xmlns:aink="http://schemas.microsoft.com/office/drawing/2016/ink" xmlns:am3d="http://schemas.microsoft.com/office/drawing/2017/model3d" xmlns:o="urn:schemas-microsoft-com:office:office" xmlns:r="http://schemas.openxmlformats.org/officeDocument/2006/relationships" xmlns:m="http://schemas.openxmlformats.org/officeDocument/2006/math" xmlns:v="urn:schemas-microsoft-com:vml" xmlns:wp14="http://schemas.microsoft.com/office/word/2010/wordprocessingDrawing" xmlns:wp="http://schemas.openxmlformats.org/drawingml/2006/wordprocessingDrawing" xmlns:w10="urn:schemas-microsoft-com:office:word" xmlns:w="http://schemas.openxmlformats.org/wordprocessingml/2006/main" xmlns:w14="http://schemas.microsoft.com/office/word/2010/wordml" xmlns:w15="http://schemas.microsoft.com/office/word/2012/wordml" xmlns:w16cid="http://schemas.microsoft.com/office/word/2016/wordml/cid" xmlns:w16se="http://schemas.microsoft.com/office/word/2015/wordml/symex" xmlns:wpg="http://schemas.microsoft.com/office/word/2010/wordprocessingGroup" xmlns:wpi="http://schemas.microsoft.com/office/word/2010/wordprocessingInk" xmlns:wne="http://schemas.microsoft.com/office/word/2006/wordml" xmlns:wps="http://schemas.microsoft.com/office/word/2010/wordprocessingShape" mc:Ignorable="w14 w15 w16se w16cid wp14">
   <w:abstractNum w:abstractNumId="0" w15:restartNumberingAfterBreak="0">
+    <w:nsid w:val="010952B3"/>
+    <w:multiLevelType w:val="hybridMultilevel"/>
+    <w:tmpl w:val="C062E1AC"/>
+    <w:lvl w:ilvl="0" w:tplc="04090001">
+      <w:start w:val="1"/>
+      <w:numFmt w:val="bullet"/>
+      <w:lvlText w:val=""/>
+      <w:lvlJc w:val="left"/>
+      <w:pPr>
+        <w:ind w:left="720" w:hanging="360"/>
+      </w:pPr>
+      <w:rPr>
+        <w:rFonts w:ascii="Symbol" w:hAnsi="Symbol" w:hint="default"/>
+      </w:rPr>
+    </w:lvl>
+    <w:lvl w:ilvl="1" w:tplc="04090003" w:tentative="1">
+      <w:start w:val="1"/>
+      <w:numFmt w:val="bullet"/>
+      <w:lvlText w:val="o"/>
+      <w:lvlJc w:val="left"/>
+      <w:pPr>
+        <w:ind w:left="1440" w:hanging="360"/>
+      </w:pPr>
+      <w:rPr>
+        <w:rFonts w:ascii="Courier New" w:hAnsi="Courier New" w:cs="Courier New" w:hint="default"/>
+      </w:rPr>
+    </w:lvl>
+    <w:lvl w:ilvl="2" w:tplc="04090005" w:tentative="1">
+      <w:start w:val="1"/>
+      <w:numFmt w:val="bullet"/>
+      <w:lvlText w:val=""/>
+      <w:lvlJc w:val="left"/>
+      <w:pPr>
+        <w:ind w:left="2160" w:hanging="360"/>
+      </w:pPr>
+      <w:rPr>
+        <w:rFonts w:ascii="Wingdings" w:hAnsi="Wingdings" w:hint="default"/>
+      </w:rPr>
+    </w:lvl>
+    <w:lvl w:ilvl="3" w:tplc="04090001" w:tentative="1">
+      <w:start w:val="1"/>
+      <w:numFmt w:val="bullet"/>
+      <w:lvlText w:val=""/>
+      <w:lvlJc w:val="left"/>
+      <w:pPr>
+        <w:ind w:left="2880" w:hanging="360"/>
+      </w:pPr>
+      <w:rPr>
+        <w:rFonts w:ascii="Symbol" w:hAnsi="Symbol" w:hint="default"/>
+      </w:rPr>
+    </w:lvl>
+    <w:lvl w:ilvl="4" w:tplc="04090003" w:tentative="1">
+      <w:start w:val="1"/>
+      <w:numFmt w:val="bullet"/>
+      <w:lvlText w:val="o"/>
+      <w:lvlJc w:val="left"/>
+      <w:pPr>
+        <w:ind w:left="3600" w:hanging="360"/>
+      </w:pPr>
+      <w:rPr>
+        <w:rFonts w:ascii="Courier New" w:hAnsi="Courier New" w:cs="Courier New" w:hint="default"/>
+      </w:rPr>
+    </w:lvl>
+    <w:lvl w:ilvl="5" w:tplc="04090005" w:tentative="1">
+      <w:start w:val="1"/>
+      <w:numFmt w:val="bullet"/>
+      <w:lvlText w:val=""/>
+      <w:lvlJc w:val="left"/>
+      <w:pPr>
+        <w:ind w:left="4320" w:hanging="360"/>
+      </w:pPr>
+      <w:rPr>
+        <w:rFonts w:ascii="Wingdings" w:hAnsi="Wingdings" w:hint="default"/>
+      </w:rPr>
+    </w:lvl>
+    <w:lvl w:ilvl="6" w:tplc="04090001" w:tentative="1">
+      <w:start w:val="1"/>
+      <w:numFmt w:val="bullet"/>
+      <w:lvlText w:val=""/>
+      <w:lvlJc w:val="left"/>
+      <w:pPr>
+        <w:ind w:left="5040" w:hanging="360"/>
+      </w:pPr>
+      <w:rPr>
+        <w:rFonts w:ascii="Symbol" w:hAnsi="Symbol" w:hint="default"/>
+      </w:rPr>
+    </w:lvl>
+    <w:lvl w:ilvl="7" w:tplc="04090003" w:tentative="1">
+      <w:start w:val="1"/>
+      <w:numFmt w:val="bullet"/>
+      <w:lvlText w:val="o"/>
+      <w:lvlJc w:val="left"/>
+      <w:pPr>
+        <w:ind w:left="5760" w:hanging="360"/>
+      </w:pPr>
+      <w:rPr>
+        <w:rFonts w:ascii="Courier New" w:hAnsi="Courier New" w:cs="Courier New" w:hint="default"/>
+      </w:rPr>
+    </w:lvl>
+    <w:lvl w:ilvl="8" w:tplc="04090005" w:tentative="1">
+      <w:start w:val="1"/>
+      <w:numFmt w:val="bullet"/>
+      <w:lvlText w:val=""/>
+      <w:lvlJc w:val="left"/>
+      <w:pPr>
+        <w:ind w:left="6480" w:hanging="360"/>
+      </w:pPr>
+      <w:rPr>
+        <w:rFonts w:ascii="Wingdings" w:hAnsi="Wingdings" w:hint="default"/>
+      </w:rPr>
+    </w:lvl>
+  </w:abstractNum>
+  <w:abstractNum w:abstractNumId="1" w15:restartNumberingAfterBreak="0">
     <w:nsid w:val="03B614EC"/>
     <w:multiLevelType w:val="hybridMultilevel"/>
     <w:tmpl w:val="91EA5EA4"/>
@@ -1032,7 +1116,7 @@
       </w:rPr>
     </w:lvl>
   </w:abstractNum>
-  <w:abstractNum w:abstractNumId="1" w15:restartNumberingAfterBreak="0">
+  <w:abstractNum w:abstractNumId="2" w15:restartNumberingAfterBreak="0">
     <w:nsid w:val="124A54A6"/>
     <w:multiLevelType w:val="multilevel"/>
     <w:tmpl w:val="77E4C364"/>
@@ -1181,7 +1265,7 @@
       </w:rPr>
     </w:lvl>
   </w:abstractNum>
-  <w:abstractNum w:abstractNumId="2" w15:restartNumberingAfterBreak="0">
+  <w:abstractNum w:abstractNumId="3" w15:restartNumberingAfterBreak="0">
     <w:nsid w:val="1A6A192C"/>
     <w:multiLevelType w:val="multilevel"/>
     <w:tmpl w:val="E280035A"/>
@@ -1298,7 +1382,7 @@
       </w:pPr>
     </w:lvl>
   </w:abstractNum>
-  <w:abstractNum w:abstractNumId="3" w15:restartNumberingAfterBreak="0">
+  <w:abstractNum w:abstractNumId="4" w15:restartNumberingAfterBreak="0">
     <w:nsid w:val="271E51F1"/>
     <w:multiLevelType w:val="multilevel"/>
     <w:tmpl w:val="BBFE9858"/>
@@ -1447,7 +1531,7 @@
       </w:rPr>
     </w:lvl>
   </w:abstractNum>
-  <w:abstractNum w:abstractNumId="4" w15:restartNumberingAfterBreak="0">
+  <w:abstractNum w:abstractNumId="5" w15:restartNumberingAfterBreak="0">
     <w:nsid w:val="305C6AE9"/>
     <w:multiLevelType w:val="multilevel"/>
     <w:tmpl w:val="5E428A9C"/>
@@ -1596,7 +1680,7 @@
       </w:rPr>
     </w:lvl>
   </w:abstractNum>
-  <w:abstractNum w:abstractNumId="5" w15:restartNumberingAfterBreak="0">
+  <w:abstractNum w:abstractNumId="6" w15:restartNumberingAfterBreak="0">
     <w:nsid w:val="38ED1E71"/>
     <w:multiLevelType w:val="multilevel"/>
     <w:tmpl w:val="2118FB16"/>
@@ -1745,7 +1829,7 @@
       </w:rPr>
     </w:lvl>
   </w:abstractNum>
-  <w:abstractNum w:abstractNumId="6" w15:restartNumberingAfterBreak="0">
+  <w:abstractNum w:abstractNumId="7" w15:restartNumberingAfterBreak="0">
     <w:nsid w:val="3CBA5D57"/>
     <w:multiLevelType w:val="multilevel"/>
     <w:tmpl w:val="5B0A22C6"/>
@@ -1894,7 +1978,7 @@
       </w:rPr>
     </w:lvl>
   </w:abstractNum>
-  <w:abstractNum w:abstractNumId="7" w15:restartNumberingAfterBreak="0">
+  <w:abstractNum w:abstractNumId="8" w15:restartNumberingAfterBreak="0">
     <w:nsid w:val="406408F9"/>
     <w:multiLevelType w:val="multilevel"/>
     <w:tmpl w:val="F2847BF2"/>
@@ -2043,7 +2127,7 @@
       </w:rPr>
     </w:lvl>
   </w:abstractNum>
-  <w:abstractNum w:abstractNumId="8" w15:restartNumberingAfterBreak="0">
+  <w:abstractNum w:abstractNumId="9" w15:restartNumberingAfterBreak="0">
     <w:nsid w:val="491870D9"/>
     <w:multiLevelType w:val="multilevel"/>
     <w:tmpl w:val="0038A832"/>
@@ -2160,7 +2244,7 @@
       </w:pPr>
     </w:lvl>
   </w:abstractNum>
-  <w:abstractNum w:abstractNumId="9" w15:restartNumberingAfterBreak="0">
+  <w:abstractNum w:abstractNumId="10" w15:restartNumberingAfterBreak="0">
     <w:nsid w:val="75E36985"/>
     <w:multiLevelType w:val="multilevel"/>
     <w:tmpl w:val="C0064606"/>
@@ -2309,7 +2393,7 @@
       </w:rPr>
     </w:lvl>
   </w:abstractNum>
-  <w:abstractNum w:abstractNumId="10" w15:restartNumberingAfterBreak="0">
+  <w:abstractNum w:abstractNumId="11" w15:restartNumberingAfterBreak="0">
     <w:nsid w:val="7D352D7D"/>
     <w:multiLevelType w:val="multilevel"/>
     <w:tmpl w:val="8402D9A6"/>
@@ -2458,44 +2542,47 @@
       </w:rPr>
     </w:lvl>
   </w:abstractNum>
-  <w:num w:numId="1" w16cid:durableId="1455252548">
-    <w:abstractNumId w:val="0"/>
+  <w:num w:numId="1">
+    <w:abstractNumId w:val="1"/>
   </w:num>
-  <w:num w:numId="2" w16cid:durableId="528691016">
+  <w:num w:numId="2">
+    <w:abstractNumId w:val="11"/>
+  </w:num>
+  <w:num w:numId="3">
+    <w:abstractNumId w:val="3"/>
+  </w:num>
+  <w:num w:numId="4">
+    <w:abstractNumId w:val="9"/>
+  </w:num>
+  <w:num w:numId="5">
+    <w:abstractNumId w:val="6"/>
+  </w:num>
+  <w:num w:numId="6">
+    <w:abstractNumId w:val="8"/>
+  </w:num>
+  <w:num w:numId="7">
+    <w:abstractNumId w:val="7"/>
+  </w:num>
+  <w:num w:numId="8">
+    <w:abstractNumId w:val="2"/>
+  </w:num>
+  <w:num w:numId="9">
+    <w:abstractNumId w:val="5"/>
+  </w:num>
+  <w:num w:numId="10">
+    <w:abstractNumId w:val="4"/>
+  </w:num>
+  <w:num w:numId="11">
     <w:abstractNumId w:val="10"/>
   </w:num>
-  <w:num w:numId="3" w16cid:durableId="1869685053">
-    <w:abstractNumId w:val="2"/>
-  </w:num>
-  <w:num w:numId="4" w16cid:durableId="342820818">
-    <w:abstractNumId w:val="8"/>
-  </w:num>
-  <w:num w:numId="5" w16cid:durableId="179508052">
-    <w:abstractNumId w:val="5"/>
-  </w:num>
-  <w:num w:numId="6" w16cid:durableId="1079130613">
-    <w:abstractNumId w:val="7"/>
-  </w:num>
-  <w:num w:numId="7" w16cid:durableId="632254291">
-    <w:abstractNumId w:val="6"/>
-  </w:num>
-  <w:num w:numId="8" w16cid:durableId="1003702911">
-    <w:abstractNumId w:val="1"/>
-  </w:num>
-  <w:num w:numId="9" w16cid:durableId="2121752543">
-    <w:abstractNumId w:val="4"/>
-  </w:num>
-  <w:num w:numId="10" w16cid:durableId="2093115985">
-    <w:abstractNumId w:val="3"/>
-  </w:num>
-  <w:num w:numId="11" w16cid:durableId="1520118492">
-    <w:abstractNumId w:val="9"/>
+  <w:num w:numId="12">
+    <w:abstractNumId w:val="0"/>
   </w:num>
 </w:numbering>
 </file>
 
 <file path=word/styles.xml><?xml version="1.0" encoding="utf-8"?>
-<w:styles xmlns:mc="http://schemas.openxmlformats.org/markup-compatibility/2006" xmlns:r="http://schemas.openxmlformats.org/officeDocument/2006/relationships" xmlns:w="http://schemas.openxmlformats.org/wordprocessingml/2006/main" xmlns:w14="http://schemas.microsoft.com/office/word/2010/wordml" xmlns:w15="http://schemas.microsoft.com/office/word/2012/wordml" xmlns:w16cex="http://schemas.microsoft.com/office/word/2018/wordml/cex" xmlns:w16cid="http://schemas.microsoft.com/office/word/2016/wordml/cid" xmlns:w16="http://schemas.microsoft.com/office/word/2018/wordml" xmlns:w16du="http://schemas.microsoft.com/office/word/2023/wordml/word16du" xmlns:w16sdtdh="http://schemas.microsoft.com/office/word/2020/wordml/sdtdatahash" xmlns:w16sdtfl="http://schemas.microsoft.com/office/word/2024/wordml/sdtformatlock" xmlns:w16se="http://schemas.microsoft.com/office/word/2015/wordml/symex" mc:Ignorable="w14 w15 w16se w16cid w16 w16cex w16sdtdh w16sdtfl w16du">
+<w:styles xmlns:mc="http://schemas.openxmlformats.org/markup-compatibility/2006" xmlns:r="http://schemas.openxmlformats.org/officeDocument/2006/relationships" xmlns:w="http://schemas.openxmlformats.org/wordprocessingml/2006/main" xmlns:w14="http://schemas.microsoft.com/office/word/2010/wordml" xmlns:w15="http://schemas.microsoft.com/office/word/2012/wordml" xmlns:w16cid="http://schemas.microsoft.com/office/word/2016/wordml/cid" xmlns:w16se="http://schemas.microsoft.com/office/word/2015/wordml/symex" mc:Ignorable="w14 w15 w16se w16cid">
   <w:docDefaults>
     <w:rPrDefault>
       <w:rPr>
@@ -2513,7 +2600,7 @@
       </w:pPr>
     </w:pPrDefault>
   </w:docDefaults>
-  <w:latentStyles w:defLockedState="0" w:defUIPriority="99" w:defSemiHidden="0" w:defUnhideWhenUsed="0" w:defQFormat="0" w:count="376">
+  <w:latentStyles w:defLockedState="0" w:defUIPriority="99" w:defSemiHidden="0" w:defUnhideWhenUsed="0" w:defQFormat="0" w:count="375">
     <w:lsdException w:name="Normal" w:uiPriority="0" w:qFormat="1"/>
     <w:lsdException w:name="heading 1" w:uiPriority="9" w:qFormat="1"/>
     <w:lsdException w:name="heading 2" w:semiHidden="1" w:uiPriority="9" w:unhideWhenUsed="1" w:qFormat="1"/>
@@ -2889,7 +2976,6 @@
     <w:lsdException w:name="Smart Hyperlink" w:semiHidden="1" w:unhideWhenUsed="1"/>
     <w:lsdException w:name="Hashtag" w:semiHidden="1" w:unhideWhenUsed="1"/>
     <w:lsdException w:name="Unresolved Mention" w:semiHidden="1" w:unhideWhenUsed="1"/>
-    <w:lsdException w:name="Smart Link" w:semiHidden="1" w:unhideWhenUsed="1"/>
   </w:latentStyles>
   <w:style w:type="paragraph" w:default="1" w:styleId="Normal">
     <w:name w:val="Normal"/>
@@ -3097,6 +3183,7 @@
   <w:style w:type="character" w:default="1" w:styleId="DefaultParagraphFont">
     <w:name w:val="Default Paragraph Font"/>
     <w:uiPriority w:val="1"/>
+    <w:semiHidden/>
     <w:unhideWhenUsed/>
   </w:style>
   <w:style w:type="table" w:default="1" w:styleId="TableNormal">

</xml_diff>